<commit_message>
version 1.0 del proyecto
</commit_message>
<xml_diff>
--- a/Fase 1/Evidencias Grupales/Documentos/DAS_Documento_Arquitectura_Sistema.docx
+++ b/Fase 1/Evidencias Grupales/Documentos/DAS_Documento_Arquitectura_Sistema.docx
@@ -8393,6 +8393,26 @@
     </w:p>
     <w:p>
       <w:pPr>
+        <w:numPr>
+          <w:ilvl w:val="0"/>
+          <w:numId w:val="6"/>
+        </w:numPr>
+        <w:spacing w:after="0" w:afterAutospacing="0" w:before="0" w:beforeAutospacing="0" w:lineRule="auto"/>
+        <w:ind w:left="720" w:hanging="360"/>
+        <w:jc w:val="both"/>
+        <w:rPr>
+          <w:u w:val="none"/>
+        </w:rPr>
+      </w:pPr>
+      <w:r>
+        <w:rPr>
+          <w:rtl w:val="0"/>
+        </w:rPr>
+        <w:t xml:space="preserve">Las </w:t>
+      </w:r>
+    </w:p>
+    <w:p>
+      <w:pPr>
         <w:keepNext w:val="1"/>
         <w:keepLines w:val="0"/>
         <w:pageBreakBefore w:val="0"/>
@@ -8721,12 +8741,12 @@
           <wp:inline distB="114300" distT="114300" distL="114300" distR="114300">
             <wp:extent cx="3740546" cy="3480011"/>
             <wp:effectExtent b="0" l="0" r="0" t="0"/>
-            <wp:docPr id="57" name="image20.jpg"/>
+            <wp:docPr id="60" name="image24.jpg"/>
             <a:graphic>
               <a:graphicData uri="http://schemas.openxmlformats.org/drawingml/2006/picture">
                 <pic:pic>
                   <pic:nvPicPr>
-                    <pic:cNvPr id="0" name="image20.jpg"/>
+                    <pic:cNvPr id="0" name="image24.jpg"/>
                     <pic:cNvPicPr preferRelativeResize="0"/>
                   </pic:nvPicPr>
                   <pic:blipFill>
@@ -9137,12 +9157,12 @@
           <wp:inline distB="114300" distT="114300" distL="114300" distR="114300">
             <wp:extent cx="3040062" cy="2772977"/>
             <wp:effectExtent b="0" l="0" r="0" t="0"/>
-            <wp:docPr id="45" name="image11.jpg"/>
+            <wp:docPr id="49" name="image17.jpg"/>
             <a:graphic>
               <a:graphicData uri="http://schemas.openxmlformats.org/drawingml/2006/picture">
                 <pic:pic>
                   <pic:nvPicPr>
-                    <pic:cNvPr id="0" name="image11.jpg"/>
+                    <pic:cNvPr id="0" name="image17.jpg"/>
                     <pic:cNvPicPr preferRelativeResize="0"/>
                   </pic:nvPicPr>
                   <pic:blipFill>
@@ -9229,12 +9249,12 @@
           <wp:inline distB="114300" distT="114300" distL="114300" distR="114300">
             <wp:extent cx="2830512" cy="2605198"/>
             <wp:effectExtent b="0" l="0" r="0" t="0"/>
-            <wp:docPr id="46" name="image8.jpg"/>
+            <wp:docPr id="50" name="image10.jpg"/>
             <a:graphic>
               <a:graphicData uri="http://schemas.openxmlformats.org/drawingml/2006/picture">
                 <pic:pic>
                   <pic:nvPicPr>
-                    <pic:cNvPr id="0" name="image8.jpg"/>
+                    <pic:cNvPr id="0" name="image10.jpg"/>
                     <pic:cNvPicPr preferRelativeResize="0"/>
                   </pic:nvPicPr>
                   <pic:blipFill>
@@ -9571,12 +9591,12 @@
           <wp:inline distB="114300" distT="114300" distL="114300" distR="114300">
             <wp:extent cx="3916363" cy="3653166"/>
             <wp:effectExtent b="0" l="0" r="0" t="0"/>
-            <wp:docPr id="54" name="image16.jpg"/>
+            <wp:docPr id="58" name="image19.jpg"/>
             <a:graphic>
               <a:graphicData uri="http://schemas.openxmlformats.org/drawingml/2006/picture">
                 <pic:pic>
                   <pic:nvPicPr>
-                    <pic:cNvPr id="0" name="image16.jpg"/>
+                    <pic:cNvPr id="0" name="image19.jpg"/>
                     <pic:cNvPicPr preferRelativeResize="0"/>
                   </pic:nvPicPr>
                   <pic:blipFill>
@@ -9663,12 +9683,12 @@
           <wp:inline distB="114300" distT="114300" distL="114300" distR="114300">
             <wp:extent cx="3125301" cy="2800449"/>
             <wp:effectExtent b="0" l="0" r="0" t="0"/>
-            <wp:docPr id="41" name="image10.jpg"/>
+            <wp:docPr id="42" name="image16.jpg"/>
             <a:graphic>
               <a:graphicData uri="http://schemas.openxmlformats.org/drawingml/2006/picture">
                 <pic:pic>
                   <pic:nvPicPr>
-                    <pic:cNvPr id="0" name="image10.jpg"/>
+                    <pic:cNvPr id="0" name="image16.jpg"/>
                     <pic:cNvPicPr preferRelativeResize="0"/>
                   </pic:nvPicPr>
                   <pic:blipFill>
@@ -9880,7 +9900,7 @@
           <wp:inline distB="114300" distT="114300" distL="114300" distR="114300">
             <wp:extent cx="3659188" cy="3438028"/>
             <wp:effectExtent b="0" l="0" r="0" t="0"/>
-            <wp:docPr id="47" name="image14.jpg"/>
+            <wp:docPr id="52" name="image14.jpg"/>
             <a:graphic>
               <a:graphicData uri="http://schemas.openxmlformats.org/drawingml/2006/picture">
                 <pic:pic>
@@ -9972,12 +9992,12 @@
           <wp:inline distB="114300" distT="114300" distL="114300" distR="114300">
             <wp:extent cx="3341328" cy="3111612"/>
             <wp:effectExtent b="0" l="0" r="0" t="0"/>
-            <wp:docPr id="56" name="image6.jpg"/>
+            <wp:docPr id="59" name="image22.jpg"/>
             <a:graphic>
               <a:graphicData uri="http://schemas.openxmlformats.org/drawingml/2006/picture">
                 <pic:pic>
                   <pic:nvPicPr>
-                    <pic:cNvPr id="0" name="image6.jpg"/>
+                    <pic:cNvPr id="0" name="image22.jpg"/>
                     <pic:cNvPicPr preferRelativeResize="0"/>
                   </pic:nvPicPr>
                   <pic:blipFill>
@@ -10139,12 +10159,12 @@
           <wp:inline distB="114300" distT="114300" distL="114300" distR="114300">
             <wp:extent cx="3363913" cy="3107614"/>
             <wp:effectExtent b="0" l="0" r="0" t="0"/>
-            <wp:docPr id="48" name="image12.jpg"/>
+            <wp:docPr id="53" name="image11.jpg"/>
             <a:graphic>
               <a:graphicData uri="http://schemas.openxmlformats.org/drawingml/2006/picture">
                 <pic:pic>
                   <pic:nvPicPr>
-                    <pic:cNvPr id="0" name="image12.jpg"/>
+                    <pic:cNvPr id="0" name="image11.jpg"/>
                     <pic:cNvPicPr preferRelativeResize="0"/>
                   </pic:nvPicPr>
                   <pic:blipFill>
@@ -10231,12 +10251,12 @@
           <wp:inline distB="114300" distT="114300" distL="114300" distR="114300">
             <wp:extent cx="3563938" cy="3309371"/>
             <wp:effectExtent b="0" l="0" r="0" t="0"/>
-            <wp:docPr id="52" name="image9.jpg"/>
+            <wp:docPr id="56" name="image20.jpg"/>
             <a:graphic>
               <a:graphicData uri="http://schemas.openxmlformats.org/drawingml/2006/picture">
                 <pic:pic>
                   <pic:nvPicPr>
-                    <pic:cNvPr id="0" name="image9.jpg"/>
+                    <pic:cNvPr id="0" name="image20.jpg"/>
                     <pic:cNvPicPr preferRelativeResize="0"/>
                   </pic:nvPicPr>
                   <pic:blipFill>
@@ -10423,12 +10443,12 @@
           <wp:inline distB="114300" distT="114300" distL="114300" distR="114300">
             <wp:extent cx="3403397" cy="3160700"/>
             <wp:effectExtent b="0" l="0" r="0" t="0"/>
-            <wp:docPr id="43" name="image17.jpg"/>
+            <wp:docPr id="44" name="image13.jpg"/>
             <a:graphic>
               <a:graphicData uri="http://schemas.openxmlformats.org/drawingml/2006/picture">
                 <pic:pic>
                   <pic:nvPicPr>
-                    <pic:cNvPr id="0" name="image17.jpg"/>
+                    <pic:cNvPr id="0" name="image13.jpg"/>
                     <pic:cNvPicPr preferRelativeResize="0"/>
                   </pic:nvPicPr>
                   <pic:blipFill>
@@ -20479,12 +20499,21 @@
           <w:b w:val="1"/>
         </w:rPr>
       </w:pPr>
-      <w:r>
-        <w:rPr>
-          <w:b w:val="1"/>
-          <w:rtl w:val="0"/>
-        </w:rPr>
-        <w:t xml:space="preserve">https://drive.google.com/file/d/1TPR0jk1ddBNItfHEwAEictukNFR4JENL/view?usp=sharing</w:t>
+      <w:hyperlink r:id="rId17">
+        <w:r>
+          <w:rPr>
+            <w:b w:val="1"/>
+            <w:color w:val="1155cc"/>
+            <w:u w:val="single"/>
+            <w:rtl w:val="0"/>
+          </w:rPr>
+          <w:t xml:space="preserve">https://drive.google.com/file/d/1TPR0jk1ddBNItfHEwAEictukNFR4JENL/view?usp=sharing</w:t>
+        </w:r>
+      </w:hyperlink>
+      <w:r>
+        <w:rPr>
+          <w:rtl w:val="0"/>
+        </w:rPr>
       </w:r>
     </w:p>
     <w:p>
@@ -20508,6 +20537,43 @@
           <w:b w:val="1"/>
         </w:rPr>
       </w:pPr>
+      <w:r>
+        <w:rPr>
+          <w:b w:val="1"/>
+        </w:rPr>
+        <w:drawing>
+          <wp:inline distB="114300" distT="114300" distL="114300" distR="114300">
+            <wp:extent cx="5740400" cy="4127500"/>
+            <wp:effectExtent b="0" l="0" r="0" t="0"/>
+            <wp:docPr id="41" name="image12.jpg"/>
+            <a:graphic>
+              <a:graphicData uri="http://schemas.openxmlformats.org/drawingml/2006/picture">
+                <pic:pic>
+                  <pic:nvPicPr>
+                    <pic:cNvPr id="0" name="image12.jpg"/>
+                    <pic:cNvPicPr preferRelativeResize="0"/>
+                  </pic:nvPicPr>
+                  <pic:blipFill>
+                    <a:blip r:embed="rId18"/>
+                    <a:srcRect b="0" l="0" r="0" t="0"/>
+                    <a:stretch>
+                      <a:fillRect/>
+                    </a:stretch>
+                  </pic:blipFill>
+                  <pic:spPr>
+                    <a:xfrm>
+                      <a:off x="0" y="0"/>
+                      <a:ext cx="5740400" cy="4127500"/>
+                    </a:xfrm>
+                    <a:prstGeom prst="rect"/>
+                    <a:ln/>
+                  </pic:spPr>
+                </pic:pic>
+              </a:graphicData>
+            </a:graphic>
+          </wp:inline>
+        </w:drawing>
+      </w:r>
       <w:r>
         <w:rPr>
           <w:rtl w:val="0"/>
@@ -20713,6 +20779,19 @@
           <w:szCs w:val="24"/>
         </w:rPr>
       </w:pPr>
+      <w:hyperlink r:id="rId19">
+        <w:r>
+          <w:rPr>
+            <w:b w:val="1"/>
+            <w:color w:val="1155cc"/>
+            <w:sz w:val="24"/>
+            <w:szCs w:val="24"/>
+            <w:u w:val="single"/>
+            <w:rtl w:val="0"/>
+          </w:rPr>
+          <w:t xml:space="preserve">https://drive.google.com/file/d/12vzkj1r4osx59StJvynLmS0poCNJseMe/view?usp=sharing</w:t>
+        </w:r>
+      </w:hyperlink>
       <w:r>
         <w:rPr>
           <w:b w:val="1"/>
@@ -20720,7 +20799,7 @@
           <w:szCs w:val="24"/>
           <w:rtl w:val="0"/>
         </w:rPr>
-        <w:t xml:space="preserve">Diagrama de Paquetes**</w:t>
+        <w:br w:type="textWrapping"/>
       </w:r>
     </w:p>
     <w:p>
@@ -20737,6 +20816,41 @@
       <w:pPr>
         <w:rPr/>
       </w:pPr>
+      <w:r>
+        <w:rPr/>
+        <w:drawing>
+          <wp:inline distB="114300" distT="114300" distL="114300" distR="114300">
+            <wp:extent cx="5740400" cy="4940300"/>
+            <wp:effectExtent b="0" l="0" r="0" t="0"/>
+            <wp:docPr id="46" name="image4.jpg"/>
+            <a:graphic>
+              <a:graphicData uri="http://schemas.openxmlformats.org/drawingml/2006/picture">
+                <pic:pic>
+                  <pic:nvPicPr>
+                    <pic:cNvPr id="0" name="image4.jpg"/>
+                    <pic:cNvPicPr preferRelativeResize="0"/>
+                  </pic:nvPicPr>
+                  <pic:blipFill>
+                    <a:blip r:embed="rId20"/>
+                    <a:srcRect b="0" l="0" r="0" t="0"/>
+                    <a:stretch>
+                      <a:fillRect/>
+                    </a:stretch>
+                  </pic:blipFill>
+                  <pic:spPr>
+                    <a:xfrm>
+                      <a:off x="0" y="0"/>
+                      <a:ext cx="5740400" cy="4940300"/>
+                    </a:xfrm>
+                    <a:prstGeom prst="rect"/>
+                    <a:ln/>
+                  </pic:spPr>
+                </pic:pic>
+              </a:graphicData>
+            </a:graphic>
+          </wp:inline>
+        </w:drawing>
+      </w:r>
       <w:r>
         <w:rPr>
           <w:rtl w:val="0"/>
@@ -20831,28 +20945,86 @@
           <w:b w:val="1"/>
         </w:rPr>
       </w:pPr>
-      <w:r>
-        <w:rPr>
-          <w:rtl w:val="0"/>
-        </w:rPr>
-        <w:t xml:space="preserve">https://drive.google.com/file/d/1PU1DPStleJmMxJeVVMsmQqesVuYwSZdn/view?usp=sharing</w:t>
-      </w:r>
-      <w:r>
-        <w:rPr>
-          <w:rtl w:val="0"/>
-        </w:rPr>
-      </w:r>
-    </w:p>
-    <w:p>
-      <w:pPr>
-        <w:rPr>
-          <w:b w:val="1"/>
-        </w:rPr>
-      </w:pPr>
-      <w:r>
-        <w:rPr>
-          <w:rtl w:val="0"/>
-        </w:rPr>
+      <w:hyperlink r:id="rId21">
+        <w:r>
+          <w:rPr>
+            <w:color w:val="1155cc"/>
+            <w:u w:val="single"/>
+            <w:rtl w:val="0"/>
+          </w:rPr>
+          <w:t xml:space="preserve">https://drive.google.com/file/d/1PU1DPStleJmMxJeVVMsmQqesVuYwSZdn/view?usp=sharing</w:t>
+        </w:r>
+      </w:hyperlink>
+      <w:r>
+        <w:rPr>
+          <w:rtl w:val="0"/>
+        </w:rPr>
+        <w:br w:type="textWrapping"/>
+      </w:r>
+      <w:r>
+        <w:rPr>
+          <w:rtl w:val="0"/>
+        </w:rPr>
+      </w:r>
+    </w:p>
+    <w:p>
+      <w:pPr>
+        <w:rPr>
+          <w:b w:val="1"/>
+        </w:rPr>
+      </w:pPr>
+      <w:r>
+        <w:rPr>
+          <w:b w:val="1"/>
+        </w:rPr>
+        <w:drawing>
+          <wp:inline distB="114300" distT="114300" distL="114300" distR="114300">
+            <wp:extent cx="5740400" cy="2413000"/>
+            <wp:effectExtent b="0" l="0" r="0" t="0"/>
+            <wp:docPr id="48" name="image15.jpg"/>
+            <a:graphic>
+              <a:graphicData uri="http://schemas.openxmlformats.org/drawingml/2006/picture">
+                <pic:pic>
+                  <pic:nvPicPr>
+                    <pic:cNvPr id="0" name="image15.jpg"/>
+                    <pic:cNvPicPr preferRelativeResize="0"/>
+                  </pic:nvPicPr>
+                  <pic:blipFill>
+                    <a:blip r:embed="rId22"/>
+                    <a:srcRect b="0" l="0" r="0" t="0"/>
+                    <a:stretch>
+                      <a:fillRect/>
+                    </a:stretch>
+                  </pic:blipFill>
+                  <pic:spPr>
+                    <a:xfrm>
+                      <a:off x="0" y="0"/>
+                      <a:ext cx="5740400" cy="2413000"/>
+                    </a:xfrm>
+                    <a:prstGeom prst="rect"/>
+                    <a:ln/>
+                  </pic:spPr>
+                </pic:pic>
+              </a:graphicData>
+            </a:graphic>
+          </wp:inline>
+        </w:drawing>
+      </w:r>
+      <w:r>
+        <w:rPr>
+          <w:rtl w:val="0"/>
+        </w:rPr>
+      </w:r>
+    </w:p>
+    <w:p>
+      <w:pPr>
+        <w:rPr/>
+      </w:pPr>
+      <w:r>
+        <w:rPr>
+          <w:rtl w:val="0"/>
+        </w:rPr>
+        <w:t xml:space="preserve">Solo se muestra una pequeña parte ya que el diagrama se verá si se descarga el documento en el enlace</w:t>
       </w:r>
     </w:p>
     <w:p>
@@ -21010,16 +21182,16 @@
           <wp:inline distB="114300" distT="114300" distL="114300" distR="114300">
             <wp:extent cx="5740400" cy="4076700"/>
             <wp:effectExtent b="0" l="0" r="0" t="0"/>
-            <wp:docPr id="53" name="image3.png"/>
+            <wp:docPr id="57" name="image9.png"/>
             <a:graphic>
               <a:graphicData uri="http://schemas.openxmlformats.org/drawingml/2006/picture">
                 <pic:pic>
                   <pic:nvPicPr>
-                    <pic:cNvPr id="0" name="image3.png"/>
+                    <pic:cNvPr id="0" name="image9.png"/>
                     <pic:cNvPicPr preferRelativeResize="0"/>
                   </pic:nvPicPr>
                   <pic:blipFill>
-                    <a:blip r:embed="rId17"/>
+                    <a:blip r:embed="rId23"/>
                     <a:srcRect b="0" l="0" r="0" t="0"/>
                     <a:stretch>
                       <a:fillRect/>
@@ -21074,16 +21246,16 @@
           <wp:inline distB="114300" distT="114300" distL="114300" distR="114300">
             <wp:extent cx="5740400" cy="4089400"/>
             <wp:effectExtent b="0" l="0" r="0" t="0"/>
-            <wp:docPr id="44" name="image7.png"/>
+            <wp:docPr id="45" name="image3.png"/>
             <a:graphic>
               <a:graphicData uri="http://schemas.openxmlformats.org/drawingml/2006/picture">
                 <pic:pic>
                   <pic:nvPicPr>
-                    <pic:cNvPr id="0" name="image7.png"/>
+                    <pic:cNvPr id="0" name="image3.png"/>
                     <pic:cNvPicPr preferRelativeResize="0"/>
                   </pic:nvPicPr>
                   <pic:blipFill>
-                    <a:blip r:embed="rId18"/>
+                    <a:blip r:embed="rId24"/>
                     <a:srcRect b="0" l="0" r="0" t="0"/>
                     <a:stretch>
                       <a:fillRect/>
@@ -21246,16 +21418,16 @@
           <wp:inline distB="114300" distT="114300" distL="114300" distR="114300">
             <wp:extent cx="5740400" cy="4064000"/>
             <wp:effectExtent b="0" l="0" r="0" t="0"/>
-            <wp:docPr id="42" name="image5.png"/>
+            <wp:docPr id="43" name="image2.png"/>
             <a:graphic>
               <a:graphicData uri="http://schemas.openxmlformats.org/drawingml/2006/picture">
                 <pic:pic>
                   <pic:nvPicPr>
-                    <pic:cNvPr id="0" name="image5.png"/>
+                    <pic:cNvPr id="0" name="image2.png"/>
                     <pic:cNvPicPr preferRelativeResize="0"/>
                   </pic:nvPicPr>
                   <pic:blipFill>
-                    <a:blip r:embed="rId19"/>
+                    <a:blip r:embed="rId25"/>
                     <a:srcRect b="0" l="0" r="0" t="0"/>
                     <a:stretch>
                       <a:fillRect/>
@@ -21310,16 +21482,16 @@
           <wp:inline distB="114300" distT="114300" distL="114300" distR="114300">
             <wp:extent cx="2876550" cy="6362700"/>
             <wp:effectExtent b="0" l="0" r="0" t="0"/>
-            <wp:docPr id="38" name="image19.png"/>
+            <wp:docPr id="38" name="image6.png"/>
             <a:graphic>
               <a:graphicData uri="http://schemas.openxmlformats.org/drawingml/2006/picture">
                 <pic:pic>
                   <pic:nvPicPr>
-                    <pic:cNvPr id="0" name="image19.png"/>
+                    <pic:cNvPr id="0" name="image6.png"/>
                     <pic:cNvPicPr preferRelativeResize="0"/>
                   </pic:nvPicPr>
                   <pic:blipFill>
-                    <a:blip r:embed="rId20"/>
+                    <a:blip r:embed="rId26"/>
                     <a:srcRect b="0" l="0" r="0" t="0"/>
                     <a:stretch>
                       <a:fillRect/>
@@ -21374,16 +21546,16 @@
           <wp:inline distB="114300" distT="114300" distL="114300" distR="114300">
             <wp:extent cx="2943225" cy="6372225"/>
             <wp:effectExtent b="0" l="0" r="0" t="0"/>
-            <wp:docPr id="49" name="image2.png"/>
+            <wp:docPr id="54" name="image7.png"/>
             <a:graphic>
               <a:graphicData uri="http://schemas.openxmlformats.org/drawingml/2006/picture">
                 <pic:pic>
                   <pic:nvPicPr>
-                    <pic:cNvPr id="0" name="image2.png"/>
+                    <pic:cNvPr id="0" name="image7.png"/>
                     <pic:cNvPicPr preferRelativeResize="0"/>
                   </pic:nvPicPr>
                   <pic:blipFill>
-                    <a:blip r:embed="rId21"/>
+                    <a:blip r:embed="rId27"/>
                     <a:srcRect b="0" l="0" r="0" t="0"/>
                     <a:stretch>
                       <a:fillRect/>
@@ -21411,16 +21583,16 @@
           <wp:inline distB="114300" distT="114300" distL="114300" distR="114300">
             <wp:extent cx="2914650" cy="6419850"/>
             <wp:effectExtent b="0" l="0" r="0" t="0"/>
-            <wp:docPr id="50" name="image13.png"/>
+            <wp:docPr id="55" name="image8.png"/>
             <a:graphic>
               <a:graphicData uri="http://schemas.openxmlformats.org/drawingml/2006/picture">
                 <pic:pic>
                   <pic:nvPicPr>
-                    <pic:cNvPr id="0" name="image13.png"/>
+                    <pic:cNvPr id="0" name="image8.png"/>
                     <pic:cNvPicPr preferRelativeResize="0"/>
                   </pic:nvPicPr>
                   <pic:blipFill>
-                    <a:blip r:embed="rId22"/>
+                    <a:blip r:embed="rId28"/>
                     <a:srcRect b="0" l="0" r="0" t="0"/>
                     <a:stretch>
                       <a:fillRect/>
@@ -21664,16 +21836,16 @@
           <wp:inline distB="114300" distT="114300" distL="114300" distR="114300">
             <wp:extent cx="5740400" cy="4089400"/>
             <wp:effectExtent b="0" l="0" r="0" t="0"/>
-            <wp:docPr id="39" name="image18.png"/>
+            <wp:docPr id="39" name="image5.png"/>
             <a:graphic>
               <a:graphicData uri="http://schemas.openxmlformats.org/drawingml/2006/picture">
                 <pic:pic>
                   <pic:nvPicPr>
-                    <pic:cNvPr id="0" name="image18.png"/>
+                    <pic:cNvPr id="0" name="image5.png"/>
                     <pic:cNvPicPr preferRelativeResize="0"/>
                   </pic:nvPicPr>
                   <pic:blipFill>
-                    <a:blip r:embed="rId23"/>
+                    <a:blip r:embed="rId29"/>
                     <a:srcRect b="0" l="0" r="0" t="0"/>
                     <a:stretch>
                       <a:fillRect/>
@@ -21759,6 +21931,133 @@
         </w:rPr>
         <w:t xml:space="preserve">Modelo de Entidad Relación (ER)</w:t>
       </w:r>
+      <w:r>
+        <w:rPr>
+          <w:rtl w:val="0"/>
+        </w:rPr>
+      </w:r>
+    </w:p>
+    <w:p>
+      <w:pPr>
+        <w:keepNext w:val="1"/>
+        <w:keepLines w:val="0"/>
+        <w:pageBreakBefore w:val="0"/>
+        <w:widowControl w:val="0"/>
+        <w:pBdr>
+          <w:top w:space="0" w:sz="0" w:val="nil"/>
+          <w:left w:space="0" w:sz="0" w:val="nil"/>
+          <w:bottom w:space="0" w:sz="0" w:val="nil"/>
+          <w:right w:space="0" w:sz="0" w:val="nil"/>
+          <w:between w:space="0" w:sz="0" w:val="nil"/>
+        </w:pBdr>
+        <w:shd w:fill="auto" w:val="clear"/>
+        <w:spacing w:after="240" w:before="120" w:line="240" w:lineRule="auto"/>
+        <w:ind w:right="0"/>
+        <w:jc w:val="both"/>
+        <w:rPr>
+          <w:b w:val="1"/>
+        </w:rPr>
+      </w:pPr>
+      <w:bookmarkStart w:colFirst="0" w:colLast="0" w:name="_heading=h.assnqdup2pse" w:id="34"/>
+      <w:bookmarkEnd w:id="34"/>
+      <w:r>
+        <w:rPr>
+          <w:b w:val="1"/>
+        </w:rPr>
+        <w:drawing>
+          <wp:inline distB="114300" distT="114300" distL="114300" distR="114300">
+            <wp:extent cx="5740400" cy="3441700"/>
+            <wp:effectExtent b="0" l="0" r="0" t="0"/>
+            <wp:docPr id="47" name="image18.png"/>
+            <a:graphic>
+              <a:graphicData uri="http://schemas.openxmlformats.org/drawingml/2006/picture">
+                <pic:pic>
+                  <pic:nvPicPr>
+                    <pic:cNvPr id="0" name="image18.png"/>
+                    <pic:cNvPicPr preferRelativeResize="0"/>
+                  </pic:nvPicPr>
+                  <pic:blipFill>
+                    <a:blip r:embed="rId30"/>
+                    <a:srcRect b="0" l="0" r="0" t="0"/>
+                    <a:stretch>
+                      <a:fillRect/>
+                    </a:stretch>
+                  </pic:blipFill>
+                  <pic:spPr>
+                    <a:xfrm>
+                      <a:off x="0" y="0"/>
+                      <a:ext cx="5740400" cy="3441700"/>
+                    </a:xfrm>
+                    <a:prstGeom prst="rect"/>
+                    <a:ln/>
+                  </pic:spPr>
+                </pic:pic>
+              </a:graphicData>
+            </a:graphic>
+          </wp:inline>
+        </w:drawing>
+      </w:r>
+      <w:r>
+        <w:rPr>
+          <w:rtl w:val="0"/>
+        </w:rPr>
+      </w:r>
+    </w:p>
+    <w:p>
+      <w:pPr>
+        <w:keepNext w:val="1"/>
+        <w:keepLines w:val="0"/>
+        <w:pageBreakBefore w:val="0"/>
+        <w:widowControl w:val="0"/>
+        <w:pBdr>
+          <w:top w:space="0" w:sz="0" w:val="nil"/>
+          <w:left w:space="0" w:sz="0" w:val="nil"/>
+          <w:bottom w:space="0" w:sz="0" w:val="nil"/>
+          <w:right w:space="0" w:sz="0" w:val="nil"/>
+          <w:between w:space="0" w:sz="0" w:val="nil"/>
+        </w:pBdr>
+        <w:shd w:fill="auto" w:val="clear"/>
+        <w:spacing w:after="240" w:before="120" w:line="240" w:lineRule="auto"/>
+        <w:ind w:right="0"/>
+        <w:jc w:val="both"/>
+        <w:rPr>
+          <w:rFonts w:ascii="Arial" w:cs="Arial" w:eastAsia="Arial" w:hAnsi="Arial"/>
+          <w:b w:val="1"/>
+          <w:i w:val="0"/>
+          <w:smallCaps w:val="0"/>
+          <w:strike w:val="0"/>
+          <w:color w:val="000000"/>
+          <w:sz w:val="20"/>
+          <w:szCs w:val="20"/>
+          <w:u w:val="none"/>
+          <w:shd w:fill="auto" w:val="clear"/>
+          <w:vertAlign w:val="baseline"/>
+        </w:rPr>
+      </w:pPr>
+      <w:bookmarkStart w:colFirst="0" w:colLast="0" w:name="_heading=h.8j3yjpo2z53w" w:id="35"/>
+      <w:bookmarkEnd w:id="35"/>
+      <w:r>
+        <w:rPr>
+          <w:rFonts w:ascii="Arial" w:cs="Arial" w:eastAsia="Arial" w:hAnsi="Arial"/>
+          <w:b w:val="1"/>
+          <w:i w:val="0"/>
+          <w:smallCaps w:val="0"/>
+          <w:strike w:val="0"/>
+          <w:color w:val="000080"/>
+          <w:sz w:val="28"/>
+          <w:szCs w:val="28"/>
+          <w:u w:val="none"/>
+          <w:shd w:fill="auto" w:val="clear"/>
+          <w:vertAlign w:val="baseline"/>
+          <w:rtl w:val="0"/>
+        </w:rPr>
+        <w:t xml:space="preserve">Vista de Despliegue</w:t>
+      </w:r>
+      <w:r>
+        <w:rPr>
+          <w:rtl w:val="0"/>
+        </w:rPr>
+      </w:r>
     </w:p>
     <w:p>
       <w:pPr>
@@ -21783,137 +22082,6 @@
       </w:pPr>
       <w:r>
         <w:rPr>
-          <w:rtl w:val="0"/>
-        </w:rPr>
-      </w:r>
-    </w:p>
-    <w:p>
-      <w:pPr>
-        <w:keepNext w:val="0"/>
-        <w:keepLines w:val="0"/>
-        <w:pageBreakBefore w:val="0"/>
-        <w:widowControl w:val="0"/>
-        <w:pBdr>
-          <w:top w:space="0" w:sz="0" w:val="nil"/>
-          <w:left w:space="0" w:sz="0" w:val="nil"/>
-          <w:bottom w:space="0" w:sz="0" w:val="nil"/>
-          <w:right w:space="0" w:sz="0" w:val="nil"/>
-          <w:between w:space="0" w:sz="0" w:val="nil"/>
-        </w:pBdr>
-        <w:shd w:fill="auto" w:val="clear"/>
-        <w:spacing w:after="0" w:before="0" w:line="240" w:lineRule="auto"/>
-        <w:ind w:left="0" w:right="0" w:firstLine="0"/>
-        <w:jc w:val="left"/>
-        <w:rPr>
-          <w:b w:val="1"/>
-        </w:rPr>
-      </w:pPr>
-      <w:r>
-        <w:rPr>
-          <w:rtl w:val="0"/>
-        </w:rPr>
-      </w:r>
-    </w:p>
-    <w:p>
-      <w:pPr>
-        <w:widowControl w:val="1"/>
-        <w:spacing w:after="200" w:line="276" w:lineRule="auto"/>
-        <w:rPr>
-          <w:b w:val="1"/>
-        </w:rPr>
-      </w:pPr>
-      <w:r>
-        <w:rPr>
-          <w:rFonts w:ascii="Calibri" w:cs="Calibri" w:eastAsia="Calibri" w:hAnsi="Calibri"/>
-          <w:sz w:val="22"/>
-          <w:szCs w:val="22"/>
-        </w:rPr>
-        <w:drawing>
-          <wp:inline distB="114300" distT="114300" distL="114300" distR="114300">
-            <wp:extent cx="5612130" cy="3302000"/>
-            <wp:effectExtent b="0" l="0" r="0" t="0"/>
-            <wp:docPr id="55" name="image4.png"/>
-            <a:graphic>
-              <a:graphicData uri="http://schemas.openxmlformats.org/drawingml/2006/picture">
-                <pic:pic>
-                  <pic:nvPicPr>
-                    <pic:cNvPr id="0" name="image4.png"/>
-                    <pic:cNvPicPr preferRelativeResize="0"/>
-                  </pic:nvPicPr>
-                  <pic:blipFill>
-                    <a:blip r:embed="rId24"/>
-                    <a:srcRect b="0" l="0" r="0" t="0"/>
-                    <a:stretch>
-                      <a:fillRect/>
-                    </a:stretch>
-                  </pic:blipFill>
-                  <pic:spPr>
-                    <a:xfrm>
-                      <a:off x="0" y="0"/>
-                      <a:ext cx="5612130" cy="3302000"/>
-                    </a:xfrm>
-                    <a:prstGeom prst="rect"/>
-                    <a:ln/>
-                  </pic:spPr>
-                </pic:pic>
-              </a:graphicData>
-            </a:graphic>
-          </wp:inline>
-        </w:drawing>
-      </w:r>
-      <w:r>
-        <w:rPr>
-          <w:rtl w:val="0"/>
-        </w:rPr>
-      </w:r>
-    </w:p>
-    <w:p>
-      <w:pPr>
-        <w:keepNext w:val="1"/>
-        <w:keepLines w:val="0"/>
-        <w:pageBreakBefore w:val="0"/>
-        <w:widowControl w:val="0"/>
-        <w:pBdr>
-          <w:top w:space="0" w:sz="0" w:val="nil"/>
-          <w:left w:space="0" w:sz="0" w:val="nil"/>
-          <w:bottom w:space="0" w:sz="0" w:val="nil"/>
-          <w:right w:space="0" w:sz="0" w:val="nil"/>
-          <w:between w:space="0" w:sz="0" w:val="nil"/>
-        </w:pBdr>
-        <w:shd w:fill="auto" w:val="clear"/>
-        <w:spacing w:after="240" w:before="120" w:line="240" w:lineRule="auto"/>
-        <w:ind w:right="0"/>
-        <w:jc w:val="both"/>
-        <w:rPr>
-          <w:b w:val="1"/>
-        </w:rPr>
-      </w:pPr>
-      <w:bookmarkStart w:colFirst="0" w:colLast="0" w:name="_heading=h.assnqdup2pse" w:id="34"/>
-      <w:bookmarkEnd w:id="34"/>
-      <w:r>
-        <w:rPr>
-          <w:rtl w:val="0"/>
-        </w:rPr>
-      </w:r>
-    </w:p>
-    <w:p>
-      <w:pPr>
-        <w:keepNext w:val="1"/>
-        <w:keepLines w:val="0"/>
-        <w:pageBreakBefore w:val="0"/>
-        <w:widowControl w:val="0"/>
-        <w:pBdr>
-          <w:top w:space="0" w:sz="0" w:val="nil"/>
-          <w:left w:space="0" w:sz="0" w:val="nil"/>
-          <w:bottom w:space="0" w:sz="0" w:val="nil"/>
-          <w:right w:space="0" w:sz="0" w:val="nil"/>
-          <w:between w:space="0" w:sz="0" w:val="nil"/>
-        </w:pBdr>
-        <w:shd w:fill="auto" w:val="clear"/>
-        <w:spacing w:after="240" w:before="120" w:line="240" w:lineRule="auto"/>
-        <w:ind w:right="0"/>
-        <w:jc w:val="both"/>
-        <w:rPr>
           <w:rFonts w:ascii="Arial" w:cs="Arial" w:eastAsia="Arial" w:hAnsi="Arial"/>
           <w:b w:val="1"/>
           <w:i w:val="0"/>
@@ -21925,103 +22093,10 @@
           <w:u w:val="none"/>
           <w:shd w:fill="auto" w:val="clear"/>
           <w:vertAlign w:val="baseline"/>
-        </w:rPr>
-      </w:pPr>
-      <w:bookmarkStart w:colFirst="0" w:colLast="0" w:name="_heading=h.8j3yjpo2z53w" w:id="35"/>
-      <w:bookmarkEnd w:id="35"/>
-      <w:r>
-        <w:rPr>
-          <w:rFonts w:ascii="Arial" w:cs="Arial" w:eastAsia="Arial" w:hAnsi="Arial"/>
-          <w:b w:val="1"/>
-          <w:i w:val="0"/>
-          <w:smallCaps w:val="0"/>
-          <w:strike w:val="0"/>
-          <w:color w:val="000080"/>
-          <w:sz w:val="28"/>
-          <w:szCs w:val="28"/>
-          <w:u w:val="none"/>
-          <w:shd w:fill="auto" w:val="clear"/>
-          <w:vertAlign w:val="baseline"/>
-          <w:rtl w:val="0"/>
-        </w:rPr>
-        <w:t xml:space="preserve">Vista de Despliegue</w:t>
-      </w:r>
-      <w:r>
-        <w:rPr>
-          <w:rtl w:val="0"/>
-        </w:rPr>
-      </w:r>
-    </w:p>
-    <w:p>
-      <w:pPr>
-        <w:keepNext w:val="0"/>
-        <w:keepLines w:val="0"/>
-        <w:pageBreakBefore w:val="0"/>
-        <w:widowControl w:val="0"/>
-        <w:pBdr>
-          <w:top w:space="0" w:sz="0" w:val="nil"/>
-          <w:left w:space="0" w:sz="0" w:val="nil"/>
-          <w:bottom w:space="0" w:sz="0" w:val="nil"/>
-          <w:right w:space="0" w:sz="0" w:val="nil"/>
-          <w:between w:space="0" w:sz="0" w:val="nil"/>
-        </w:pBdr>
-        <w:shd w:fill="auto" w:val="clear"/>
-        <w:spacing w:after="0" w:before="0" w:line="240" w:lineRule="auto"/>
-        <w:ind w:left="0" w:right="0" w:firstLine="0"/>
-        <w:jc w:val="left"/>
-        <w:rPr>
-          <w:rFonts w:ascii="Arial" w:cs="Arial" w:eastAsia="Arial" w:hAnsi="Arial"/>
-          <w:b w:val="1"/>
-          <w:i w:val="0"/>
-          <w:smallCaps w:val="0"/>
-          <w:strike w:val="0"/>
-          <w:color w:val="000000"/>
-          <w:sz w:val="20"/>
-          <w:szCs w:val="20"/>
-          <w:u w:val="none"/>
-          <w:shd w:fill="auto" w:val="clear"/>
-          <w:vertAlign w:val="baseline"/>
-        </w:rPr>
-      </w:pPr>
-      <w:r>
-        <w:rPr>
-          <w:rFonts w:ascii="Arial" w:cs="Arial" w:eastAsia="Arial" w:hAnsi="Arial"/>
-          <w:b w:val="1"/>
-          <w:i w:val="0"/>
-          <w:smallCaps w:val="0"/>
-          <w:strike w:val="0"/>
-          <w:color w:val="000000"/>
-          <w:sz w:val="20"/>
-          <w:szCs w:val="20"/>
-          <w:u w:val="none"/>
-          <w:shd w:fill="auto" w:val="clear"/>
-          <w:vertAlign w:val="baseline"/>
           <w:rtl w:val="0"/>
         </w:rPr>
         <w:t xml:space="preserve">Ilustración 6: Diagrama de Despliegue</w:t>
       </w:r>
-    </w:p>
-    <w:p>
-      <w:pPr>
-        <w:keepNext w:val="0"/>
-        <w:keepLines w:val="0"/>
-        <w:pageBreakBefore w:val="0"/>
-        <w:widowControl w:val="0"/>
-        <w:pBdr>
-          <w:top w:space="0" w:sz="0" w:val="nil"/>
-          <w:left w:space="0" w:sz="0" w:val="nil"/>
-          <w:bottom w:space="0" w:sz="0" w:val="nil"/>
-          <w:right w:space="0" w:sz="0" w:val="nil"/>
-          <w:between w:space="0" w:sz="0" w:val="nil"/>
-        </w:pBdr>
-        <w:shd w:fill="auto" w:val="clear"/>
-        <w:spacing w:after="0" w:before="0" w:line="240" w:lineRule="auto"/>
-        <w:ind w:left="0" w:right="0" w:firstLine="0"/>
-        <w:jc w:val="left"/>
-        <w:rPr>
-          <w:b w:val="1"/>
-        </w:rPr>
-      </w:pPr>
       <w:r>
         <w:rPr>
           <w:rtl w:val="0"/>
@@ -22040,10 +22115,20 @@
         </w:rPr>
       </w:pPr>
       <w:r>
+        <w:rPr>
+          <w:rtl w:val="0"/>
+        </w:rPr>
+      </w:r>
+    </w:p>
+    <w:p>
+      <w:pPr>
+        <w:rPr/>
+      </w:pPr>
+      <w:r>
         <w:rPr/>
         <w:drawing>
           <wp:inline distB="114300" distT="114300" distL="114300" distR="114300">
-            <wp:extent cx="5740400" cy="4241800"/>
+            <wp:extent cx="5740400" cy="4127500"/>
             <wp:effectExtent b="0" l="0" r="0" t="0"/>
             <wp:docPr id="51" name="image21.png"/>
             <a:graphic>
@@ -22054,7 +22139,7 @@
                     <pic:cNvPicPr preferRelativeResize="0"/>
                   </pic:nvPicPr>
                   <pic:blipFill>
-                    <a:blip r:embed="rId25"/>
+                    <a:blip r:embed="rId31"/>
                     <a:srcRect b="0" l="0" r="0" t="0"/>
                     <a:stretch>
                       <a:fillRect/>
@@ -22063,7 +22148,7 @@
                   <pic:spPr>
                     <a:xfrm>
                       <a:off x="0" y="0"/>
-                      <a:ext cx="5740400" cy="4241800"/>
+                      <a:ext cx="5740400" cy="4127500"/>
                     </a:xfrm>
                     <a:prstGeom prst="rect"/>
                     <a:ln/>
@@ -22074,16 +22159,6 @@
           </wp:inline>
         </w:drawing>
       </w:r>
-      <w:r>
-        <w:rPr>
-          <w:rtl w:val="0"/>
-        </w:rPr>
-      </w:r>
-    </w:p>
-    <w:p>
-      <w:pPr>
-        <w:rPr/>
-      </w:pPr>
       <w:r>
         <w:rPr>
           <w:rtl w:val="0"/>
@@ -22318,7 +22393,7 @@
           <w:szCs w:val="24"/>
           <w:rtl w:val="0"/>
         </w:rPr>
-        <w:t xml:space="preserve">Componentes de Software que se Reutilizara (Ejemplo: Los componentes de Angular o de NestJS con los controladores)*</w:t>
+        <w:t xml:space="preserve">Componentes de Software que se Reutilizaran (Ejemplo: Los componentes de Angular o de NestJS con los controladores)*</w:t>
       </w:r>
     </w:p>
     <w:p>
@@ -22419,9 +22494,9 @@
       </w:r>
     </w:p>
     <w:sectPr>
-      <w:headerReference r:id="rId26" w:type="default"/>
-      <w:headerReference r:id="rId27" w:type="first"/>
-      <w:footerReference r:id="rId28" w:type="default"/>
+      <w:headerReference r:id="rId32" w:type="default"/>
+      <w:headerReference r:id="rId33" w:type="first"/>
+      <w:footerReference r:id="rId34" w:type="default"/>
       <w:pgSz w:h="15840" w:w="12240" w:orient="portrait"/>
       <w:pgMar w:bottom="1440" w:top="1440" w:left="1760" w:right="1440" w:header="720" w:footer="720"/>
       <w:pgNumType w:start="0"/>
@@ -22533,12 +22608,12 @@
               <wp:extent cx="0" cy="12700"/>
               <wp:effectExtent b="0" l="0" r="0" t="0"/>
               <wp:wrapNone/>
-              <wp:docPr id="37" name="image15.png"/>
+              <wp:docPr id="37" name="image23.png"/>
               <a:graphic>
                 <a:graphicData uri="http://schemas.openxmlformats.org/drawingml/2006/picture">
                   <pic:pic>
                     <pic:nvPicPr>
-                      <pic:cNvPr id="0" name="image15.png"/>
+                      <pic:cNvPr id="0" name="image23.png"/>
                       <pic:cNvPicPr preferRelativeResize="0"/>
                     </pic:nvPicPr>
                     <pic:blipFill>

</xml_diff>